<commit_message>
Added Team Member details
</commit_message>
<xml_diff>
--- a/TEAM 24.docx
+++ b/TEAM 24.docx
@@ -120,7 +120,6 @@
     </w:p>
     <w:p>
       <w:pPr>
-        <w:jc w:val="center"/>
         <w:rPr>
           <w:b/>
           <w:sz w:val="16"/>
@@ -129,8 +128,269 @@
       </w:pPr>
     </w:p>
     <w:p>
+      <w:pPr>
+        <w:spacing w:after="0"/>
+        <w:rPr>
+          <w:sz w:val="28"/>
+          <w:szCs w:val="28"/>
+        </w:rPr>
+      </w:pPr>
+      <w:r>
+        <w:rPr>
+          <w:sz w:val="28"/>
+          <w:szCs w:val="28"/>
+        </w:rPr>
+        <w:t>SRIRAM POONDI CHINAPPA</w:t>
+      </w:r>
+    </w:p>
+    <w:p>
+      <w:pPr>
+        <w:spacing w:after="0"/>
+        <w:rPr>
+          <w:sz w:val="28"/>
+          <w:szCs w:val="28"/>
+        </w:rPr>
+      </w:pPr>
+      <w:r>
+        <w:rPr>
+          <w:sz w:val="28"/>
+          <w:szCs w:val="28"/>
+        </w:rPr>
+        <w:t>PIN 706</w:t>
+      </w:r>
+    </w:p>
+    <w:p>
+      <w:pPr>
+        <w:spacing w:after="0"/>
+        <w:rPr>
+          <w:sz w:val="28"/>
+          <w:szCs w:val="28"/>
+        </w:rPr>
+      </w:pPr>
+      <w:r>
+        <w:rPr>
+          <w:sz w:val="28"/>
+          <w:szCs w:val="28"/>
+        </w:rPr>
+        <w:t xml:space="preserve">GITHUB ID: </w:t>
+      </w:r>
+      <w:r>
+        <w:rPr>
+          <w:sz w:val="28"/>
+          <w:szCs w:val="28"/>
+        </w:rPr>
+        <w:t>srirampoondichinappa</w:t>
+      </w:r>
+    </w:p>
+    <w:p>
+      <w:pPr>
+        <w:spacing w:after="0"/>
+        <w:rPr>
+          <w:sz w:val="28"/>
+          <w:szCs w:val="28"/>
+        </w:rPr>
+      </w:pPr>
+      <w:r>
+        <w:rPr>
+          <w:sz w:val="28"/>
+          <w:szCs w:val="28"/>
+        </w:rPr>
+        <w:t xml:space="preserve">GITHUB LINK: </w:t>
+      </w:r>
+      <w:r>
+        <w:rPr>
+          <w:sz w:val="28"/>
+          <w:szCs w:val="28"/>
+        </w:rPr>
+        <w:t>https://github.com/</w:t>
+      </w:r>
+      <w:r>
+        <w:rPr>
+          <w:sz w:val="28"/>
+          <w:szCs w:val="28"/>
+        </w:rPr>
+        <w:t>srirampoondichinappa</w:t>
+      </w:r>
+    </w:p>
+    <w:p/>
+    <w:p>
+      <w:pPr>
+        <w:spacing w:after="0"/>
+        <w:rPr>
+          <w:sz w:val="28"/>
+          <w:szCs w:val="28"/>
+        </w:rPr>
+      </w:pPr>
+      <w:r>
+        <w:rPr>
+          <w:sz w:val="28"/>
+          <w:szCs w:val="28"/>
+        </w:rPr>
+        <w:t>ASHWIN MURTHY</w:t>
+      </w:r>
+    </w:p>
+    <w:p>
+      <w:pPr>
+        <w:spacing w:after="0"/>
+        <w:rPr>
+          <w:sz w:val="28"/>
+          <w:szCs w:val="28"/>
+        </w:rPr>
+      </w:pPr>
+      <w:r>
+        <w:rPr>
+          <w:sz w:val="28"/>
+          <w:szCs w:val="28"/>
+        </w:rPr>
+        <w:t>PIN 613</w:t>
+      </w:r>
+    </w:p>
+    <w:p>
+      <w:pPr>
+        <w:spacing w:after="0"/>
+        <w:rPr>
+          <w:sz w:val="28"/>
+          <w:szCs w:val="28"/>
+        </w:rPr>
+      </w:pPr>
+      <w:r>
+        <w:rPr>
+          <w:sz w:val="28"/>
+          <w:szCs w:val="28"/>
+        </w:rPr>
+        <w:t xml:space="preserve">GITHUB ID: </w:t>
+      </w:r>
+      <w:r>
+        <w:rPr>
+          <w:sz w:val="28"/>
+          <w:szCs w:val="28"/>
+        </w:rPr>
+        <w:t>ashwinm2</w:t>
+      </w:r>
+    </w:p>
+    <w:p>
+      <w:pPr>
+        <w:spacing w:after="0"/>
+        <w:rPr>
+          <w:sz w:val="28"/>
+          <w:szCs w:val="28"/>
+        </w:rPr>
+      </w:pPr>
+      <w:r>
+        <w:rPr>
+          <w:sz w:val="28"/>
+          <w:szCs w:val="28"/>
+        </w:rPr>
+        <w:t xml:space="preserve">GITHUB LINK: </w:t>
+      </w:r>
+      <w:r>
+        <w:rPr>
+          <w:sz w:val="28"/>
+          <w:szCs w:val="28"/>
+        </w:rPr>
+        <w:t>https://github.com/ashwinm2</w:t>
+      </w:r>
+    </w:p>
+    <w:p>
+      <w:pPr>
+        <w:spacing w:after="0"/>
+        <w:rPr>
+          <w:sz w:val="28"/>
+          <w:szCs w:val="28"/>
+        </w:rPr>
+      </w:pPr>
+    </w:p>
+    <w:p>
+      <w:pPr>
+        <w:spacing w:after="0"/>
+        <w:rPr>
+          <w:sz w:val="28"/>
+          <w:szCs w:val="28"/>
+        </w:rPr>
+      </w:pPr>
+      <w:r>
+        <w:rPr>
+          <w:sz w:val="28"/>
+          <w:szCs w:val="28"/>
+        </w:rPr>
+        <w:t>CHRISTOPHER LAVOY</w:t>
+      </w:r>
+    </w:p>
+    <w:p>
+      <w:pPr>
+        <w:spacing w:after="0"/>
+        <w:rPr>
+          <w:sz w:val="28"/>
+          <w:szCs w:val="28"/>
+        </w:rPr>
+      </w:pPr>
+      <w:r>
+        <w:rPr>
+          <w:sz w:val="28"/>
+          <w:szCs w:val="28"/>
+        </w:rPr>
+        <w:t>PIN 613</w:t>
+      </w:r>
+    </w:p>
+    <w:p>
+      <w:pPr>
+        <w:spacing w:after="0"/>
+        <w:rPr>
+          <w:sz w:val="28"/>
+          <w:szCs w:val="28"/>
+        </w:rPr>
+      </w:pPr>
+      <w:r>
+        <w:rPr>
+          <w:sz w:val="28"/>
+          <w:szCs w:val="28"/>
+        </w:rPr>
+        <w:t xml:space="preserve">GITHUB ID: </w:t>
+      </w:r>
+      <w:r>
+        <w:rPr>
+          <w:sz w:val="28"/>
+          <w:szCs w:val="28"/>
+        </w:rPr>
+        <w:t>chrislavoy</w:t>
+      </w:r>
+    </w:p>
+    <w:p>
+      <w:pPr>
+        <w:spacing w:after="0"/>
+        <w:rPr>
+          <w:sz w:val="28"/>
+          <w:szCs w:val="28"/>
+        </w:rPr>
+      </w:pPr>
+      <w:r>
+        <w:rPr>
+          <w:sz w:val="28"/>
+          <w:szCs w:val="28"/>
+        </w:rPr>
+        <w:t xml:space="preserve">GITHUB LINK: </w:t>
+      </w:r>
+      <w:r>
+        <w:rPr>
+          <w:sz w:val="28"/>
+          <w:szCs w:val="28"/>
+        </w:rPr>
+        <w:t>https://github.com/</w:t>
+      </w:r>
       <w:bookmarkStart w:id="0" w:name="_GoBack"/>
       <w:bookmarkEnd w:id="0"/>
+      <w:r>
+        <w:rPr>
+          <w:sz w:val="28"/>
+          <w:szCs w:val="28"/>
+        </w:rPr>
+        <w:t>chrislavoy</w:t>
+      </w:r>
+    </w:p>
+    <w:p>
+      <w:pPr>
+        <w:spacing w:after="0"/>
+      </w:pPr>
     </w:p>
     <w:sectPr>
       <w:pgSz w:w="12240" w:h="15840"/>
@@ -563,6 +823,17 @@
     <w:semiHidden/>
     <w:unhideWhenUsed/>
   </w:style>
+  <w:style w:type="character" w:styleId="Hyperlink">
+    <w:name w:val="Hyperlink"/>
+    <w:basedOn w:val="DefaultParagraphFont"/>
+    <w:uiPriority w:val="99"/>
+    <w:unhideWhenUsed/>
+    <w:rsid w:val="00F95148"/>
+    <w:rPr>
+      <w:color w:val="0563C1" w:themeColor="hyperlink"/>
+      <w:u w:val="single"/>
+    </w:rPr>
+  </w:style>
 </w:styles>
 </file>
 

</xml_diff>

<commit_message>
Updated word doc with PIN
</commit_message>
<xml_diff>
--- a/TEAM 24.docx
+++ b/TEAM 24.docx
@@ -1,6 +1,6 @@
 
 <file path=word/document.xml><?xml version="1.0" encoding="utf-8"?>
-<w:document xmlns:wpc="http://schemas.microsoft.com/office/word/2010/wordprocessingCanvas" xmlns:mc="http://schemas.openxmlformats.org/markup-compatibility/2006" xmlns:o="urn:schemas-microsoft-com:office:office" xmlns:r="http://schemas.openxmlformats.org/officeDocument/2006/relationships" xmlns:m="http://schemas.openxmlformats.org/officeDocument/2006/math" xmlns:v="urn:schemas-microsoft-com:vml" xmlns:wp14="http://schemas.microsoft.com/office/word/2010/wordprocessingDrawing" xmlns:wp="http://schemas.openxmlformats.org/drawingml/2006/wordprocessingDrawing" xmlns:w10="urn:schemas-microsoft-com:office:word" xmlns:w="http://schemas.openxmlformats.org/wordprocessingml/2006/main" xmlns:w14="http://schemas.microsoft.com/office/word/2010/wordml" xmlns:w15="http://schemas.microsoft.com/office/word/2012/wordml" xmlns:wpg="http://schemas.microsoft.com/office/word/2010/wordprocessingGroup" xmlns:wpi="http://schemas.microsoft.com/office/word/2010/wordprocessingInk" xmlns:wne="http://schemas.microsoft.com/office/word/2006/wordml" xmlns:wps="http://schemas.microsoft.com/office/word/2010/wordprocessingShape" mc:Ignorable="w14 w15 wp14">
+<w:document xmlns:wpc="http://schemas.microsoft.com/office/word/2010/wordprocessingCanvas" xmlns:mo="http://schemas.microsoft.com/office/mac/office/2008/main" xmlns:mc="http://schemas.openxmlformats.org/markup-compatibility/2006" xmlns:mv="urn:schemas-microsoft-com:mac:vml" xmlns:o="urn:schemas-microsoft-com:office:office" xmlns:r="http://schemas.openxmlformats.org/officeDocument/2006/relationships" xmlns:m="http://schemas.openxmlformats.org/officeDocument/2006/math" xmlns:v="urn:schemas-microsoft-com:vml" xmlns:wp14="http://schemas.microsoft.com/office/word/2010/wordprocessingDrawing" xmlns:wp="http://schemas.openxmlformats.org/drawingml/2006/wordprocessingDrawing" xmlns:w10="urn:schemas-microsoft-com:office:word" xmlns:w="http://schemas.openxmlformats.org/wordprocessingml/2006/main" xmlns:w14="http://schemas.microsoft.com/office/word/2010/wordml" xmlns:w15="http://schemas.microsoft.com/office/word/2012/wordml" xmlns:wpg="http://schemas.microsoft.com/office/word/2010/wordprocessingGroup" xmlns:wpi="http://schemas.microsoft.com/office/word/2010/wordprocessingInk" xmlns:wne="http://schemas.microsoft.com/office/word/2006/wordml" xmlns:wps="http://schemas.microsoft.com/office/word/2010/wordprocessingShape" mc:Ignorable="w14 w15 wp14">
   <w:body>
     <w:p>
       <w:pPr>
@@ -172,7 +172,30 @@
           <w:sz w:val="28"/>
           <w:szCs w:val="28"/>
         </w:rPr>
-        <w:t xml:space="preserve">GITHUB ID: </w:t>
+        <w:t>GITHUB ID: srirampoondichinappa</w:t>
+      </w:r>
+    </w:p>
+    <w:p>
+      <w:pPr>
+        <w:spacing w:after="0"/>
+        <w:rPr>
+          <w:sz w:val="28"/>
+          <w:szCs w:val="28"/>
+        </w:rPr>
+      </w:pPr>
+      <w:r>
+        <w:rPr>
+          <w:sz w:val="28"/>
+          <w:szCs w:val="28"/>
+        </w:rPr>
+        <w:t xml:space="preserve">GITHUB LINK: </w:t>
+      </w:r>
+      <w:r>
+        <w:rPr>
+          <w:sz w:val="28"/>
+          <w:szCs w:val="28"/>
+        </w:rPr>
+        <w:t>https://github.com/</w:t>
       </w:r>
       <w:r>
         <w:rPr>
@@ -182,6 +205,55 @@
         <w:t>srirampoondichinappa</w:t>
       </w:r>
     </w:p>
+    <w:p/>
+    <w:p>
+      <w:pPr>
+        <w:spacing w:after="0"/>
+        <w:rPr>
+          <w:sz w:val="28"/>
+          <w:szCs w:val="28"/>
+        </w:rPr>
+      </w:pPr>
+      <w:r>
+        <w:rPr>
+          <w:sz w:val="28"/>
+          <w:szCs w:val="28"/>
+        </w:rPr>
+        <w:t>ASHWIN MURTHY</w:t>
+      </w:r>
+    </w:p>
+    <w:p>
+      <w:pPr>
+        <w:spacing w:after="0"/>
+        <w:rPr>
+          <w:sz w:val="28"/>
+          <w:szCs w:val="28"/>
+        </w:rPr>
+      </w:pPr>
+      <w:r>
+        <w:rPr>
+          <w:sz w:val="28"/>
+          <w:szCs w:val="28"/>
+        </w:rPr>
+        <w:t>PIN 613</w:t>
+      </w:r>
+    </w:p>
+    <w:p>
+      <w:pPr>
+        <w:spacing w:after="0"/>
+        <w:rPr>
+          <w:sz w:val="28"/>
+          <w:szCs w:val="28"/>
+        </w:rPr>
+      </w:pPr>
+      <w:r>
+        <w:rPr>
+          <w:sz w:val="28"/>
+          <w:szCs w:val="28"/>
+        </w:rPr>
+        <w:t>GITHUB ID: ashwinm2</w:t>
+      </w:r>
+    </w:p>
     <w:p>
       <w:pPr>
         <w:spacing w:after="0"/>
@@ -202,92 +274,6 @@
           <w:sz w:val="28"/>
           <w:szCs w:val="28"/>
         </w:rPr>
-        <w:t>https://github.com/</w:t>
-      </w:r>
-      <w:r>
-        <w:rPr>
-          <w:sz w:val="28"/>
-          <w:szCs w:val="28"/>
-        </w:rPr>
-        <w:t>srirampoondichinappa</w:t>
-      </w:r>
-    </w:p>
-    <w:p/>
-    <w:p>
-      <w:pPr>
-        <w:spacing w:after="0"/>
-        <w:rPr>
-          <w:sz w:val="28"/>
-          <w:szCs w:val="28"/>
-        </w:rPr>
-      </w:pPr>
-      <w:r>
-        <w:rPr>
-          <w:sz w:val="28"/>
-          <w:szCs w:val="28"/>
-        </w:rPr>
-        <w:t>ASHWIN MURTHY</w:t>
-      </w:r>
-    </w:p>
-    <w:p>
-      <w:pPr>
-        <w:spacing w:after="0"/>
-        <w:rPr>
-          <w:sz w:val="28"/>
-          <w:szCs w:val="28"/>
-        </w:rPr>
-      </w:pPr>
-      <w:r>
-        <w:rPr>
-          <w:sz w:val="28"/>
-          <w:szCs w:val="28"/>
-        </w:rPr>
-        <w:t>PIN 613</w:t>
-      </w:r>
-    </w:p>
-    <w:p>
-      <w:pPr>
-        <w:spacing w:after="0"/>
-        <w:rPr>
-          <w:sz w:val="28"/>
-          <w:szCs w:val="28"/>
-        </w:rPr>
-      </w:pPr>
-      <w:r>
-        <w:rPr>
-          <w:sz w:val="28"/>
-          <w:szCs w:val="28"/>
-        </w:rPr>
-        <w:t xml:space="preserve">GITHUB ID: </w:t>
-      </w:r>
-      <w:r>
-        <w:rPr>
-          <w:sz w:val="28"/>
-          <w:szCs w:val="28"/>
-        </w:rPr>
-        <w:t>ashwinm2</w:t>
-      </w:r>
-    </w:p>
-    <w:p>
-      <w:pPr>
-        <w:spacing w:after="0"/>
-        <w:rPr>
-          <w:sz w:val="28"/>
-          <w:szCs w:val="28"/>
-        </w:rPr>
-      </w:pPr>
-      <w:r>
-        <w:rPr>
-          <w:sz w:val="28"/>
-          <w:szCs w:val="28"/>
-        </w:rPr>
-        <w:t xml:space="preserve">GITHUB LINK: </w:t>
-      </w:r>
-      <w:r>
-        <w:rPr>
-          <w:sz w:val="28"/>
-          <w:szCs w:val="28"/>
-        </w:rPr>
         <w:t>https://github.com/ashwinm2</w:t>
       </w:r>
     </w:p>
@@ -329,56 +315,49 @@
           <w:sz w:val="28"/>
           <w:szCs w:val="28"/>
         </w:rPr>
-        <w:t>PIN 613</w:t>
-      </w:r>
-    </w:p>
-    <w:p>
-      <w:pPr>
-        <w:spacing w:after="0"/>
-        <w:rPr>
-          <w:sz w:val="28"/>
-          <w:szCs w:val="28"/>
-        </w:rPr>
-      </w:pPr>
-      <w:r>
-        <w:rPr>
-          <w:sz w:val="28"/>
-          <w:szCs w:val="28"/>
-        </w:rPr>
-        <w:t xml:space="preserve">GITHUB ID: </w:t>
-      </w:r>
-      <w:r>
-        <w:rPr>
-          <w:sz w:val="28"/>
-          <w:szCs w:val="28"/>
-        </w:rPr>
-        <w:t>chrislavoy</w:t>
-      </w:r>
-    </w:p>
-    <w:p>
-      <w:pPr>
-        <w:spacing w:after="0"/>
-        <w:rPr>
-          <w:sz w:val="28"/>
-          <w:szCs w:val="28"/>
-        </w:rPr>
-      </w:pPr>
-      <w:r>
-        <w:rPr>
-          <w:sz w:val="28"/>
-          <w:szCs w:val="28"/>
-        </w:rPr>
-        <w:t xml:space="preserve">GITHUB LINK: </w:t>
-      </w:r>
-      <w:r>
-        <w:rPr>
-          <w:sz w:val="28"/>
-          <w:szCs w:val="28"/>
-        </w:rPr>
-        <w:t>https://github.com/</w:t>
+        <w:t>PIN 503</w:t>
       </w:r>
       <w:bookmarkStart w:id="0" w:name="_GoBack"/>
       <w:bookmarkEnd w:id="0"/>
+    </w:p>
+    <w:p>
+      <w:pPr>
+        <w:spacing w:after="0"/>
+        <w:rPr>
+          <w:sz w:val="28"/>
+          <w:szCs w:val="28"/>
+        </w:rPr>
+      </w:pPr>
+      <w:r>
+        <w:rPr>
+          <w:sz w:val="28"/>
+          <w:szCs w:val="28"/>
+        </w:rPr>
+        <w:t>GITHUB ID: chrislavoy</w:t>
+      </w:r>
+    </w:p>
+    <w:p>
+      <w:pPr>
+        <w:spacing w:after="0"/>
+        <w:rPr>
+          <w:sz w:val="28"/>
+          <w:szCs w:val="28"/>
+        </w:rPr>
+      </w:pPr>
+      <w:r>
+        <w:rPr>
+          <w:sz w:val="28"/>
+          <w:szCs w:val="28"/>
+        </w:rPr>
+        <w:t xml:space="preserve">GITHUB LINK: </w:t>
+      </w:r>
+      <w:r>
+        <w:rPr>
+          <w:sz w:val="28"/>
+          <w:szCs w:val="28"/>
+        </w:rPr>
+        <w:t>https://github.com/</w:t>
+      </w:r>
       <w:r>
         <w:rPr>
           <w:sz w:val="28"/>
@@ -419,7 +398,7 @@
       </w:pPr>
     </w:pPrDefault>
   </w:docDefaults>
-  <w:latentStyles w:defLockedState="0" w:defUIPriority="99" w:defSemiHidden="0" w:defUnhideWhenUsed="0" w:defQFormat="0" w:count="371">
+  <w:latentStyles w:defLockedState="0" w:defUIPriority="99" w:defSemiHidden="0" w:defUnhideWhenUsed="0" w:defQFormat="0" w:count="380">
     <w:lsdException w:name="Normal" w:uiPriority="0" w:qFormat="1"/>
     <w:lsdException w:name="heading 1" w:uiPriority="9" w:qFormat="1"/>
     <w:lsdException w:name="heading 2" w:semiHidden="1" w:uiPriority="9" w:unhideWhenUsed="1" w:qFormat="1"/>

</xml_diff>